<commit_message>
Adjust spacing and update XLSX
</commit_message>
<xml_diff>
--- a/docassemble/HousingCodeChecklist/data/templates/Housing_Code_Checklist.docx
+++ b/docassemble/HousingCodeChecklist/data/templates/Housing_Code_Checklist.docx
@@ -153,29 +153,61 @@
         </w:rPr>
         <w:t>%}</w:t>
       </w:r>
+    </w:p>
+    <w:p>
+      <w:pPr>
+        <w:rPr>
+          <w:rFonts w:ascii="Times New Roman" w:hAnsi="Times New Roman" w:cs="Times New Roman"/>
+        </w:rPr>
+      </w:pPr>
+      <w:r>
+        <w:rPr>
+          <w:rFonts w:ascii="Times New Roman" w:hAnsi="Times New Roman" w:cs="Times New Roman"/>
+        </w:rPr>
+        <w:t>{%p if category == 'Emergency'</w:t>
+      </w:r>
+      <w:r>
+        <w:rPr>
+          <w:rFonts w:ascii="Times New Roman" w:hAnsi="Times New Roman" w:cs="Times New Roman"/>
+        </w:rPr>
+        <w:t xml:space="preserve"> %}</w:t>
+      </w:r>
+    </w:p>
+    <w:p>
+      <w:pPr>
+        <w:pStyle w:val="Heading2"/>
+      </w:pPr>
+      <w:r>
+        <w:t>Emergency issues</w:t>
+      </w:r>
+    </w:p>
+    <w:p>
+      <w:pPr>
+        <w:rPr>
+          <w:rFonts w:ascii="Times New Roman" w:hAnsi="Times New Roman" w:cs="Times New Roman"/>
+        </w:rPr>
+      </w:pPr>
+      <w:r>
+        <w:rPr>
+          <w:rFonts w:ascii="Times New Roman" w:hAnsi="Times New Roman" w:cs="Times New Roman"/>
+        </w:rPr>
+        <w:t>{%p else %}</w:t>
+      </w:r>
+    </w:p>
+    <w:p>
+      <w:pPr>
+        <w:pStyle w:val="Heading2"/>
+      </w:pPr>
+      <w:r>
+        <w:t>{{ category }}</w:t>
+      </w:r>
+    </w:p>
+    <w:p>
+      <w:r>
+        <w:t>{%p endif %}</w:t>
+      </w:r>
       <w:bookmarkStart w:id="0" w:name="_GoBack"/>
       <w:bookmarkEnd w:id="0"/>
-    </w:p>
-    <w:p>
-      <w:pPr>
-        <w:rPr>
-          <w:rFonts w:ascii="Times New Roman" w:hAnsi="Times New Roman" w:cs="Times New Roman"/>
-        </w:rPr>
-      </w:pPr>
-      <w:r>
-        <w:rPr>
-          <w:rFonts w:ascii="Times New Roman" w:hAnsi="Times New Roman" w:cs="Times New Roman"/>
-        </w:rPr>
-        <w:t>{%p if category == 'Emergency'</w:t>
-      </w:r>
-    </w:p>
-    <w:p>
-      <w:pPr>
-        <w:pStyle w:val="Heading2"/>
-      </w:pPr>
-      <w:r>
-        <w:t>{{ category }}</w:t>
-      </w:r>
     </w:p>
     <w:p>
       <w:pPr>

</xml_diff>